<commit_message>
Fixed component for builds
</commit_message>
<xml_diff>
--- a/src/assets/Invoice_template.docx
+++ b/src/assets/Invoice_template.docx
@@ -1,6 +1,6 @@
 
 <file path=word/document.xml><?xml version="1.0" encoding="utf-8"?>
-<w:document xmlns:wpc="http://schemas.microsoft.com/office/word/2010/wordprocessingCanvas" xmlns:cx="http://schemas.microsoft.com/office/drawing/2014/chartex" xmlns:cx1="http://schemas.microsoft.com/office/drawing/2015/9/8/chartex" xmlns:cx2="http://schemas.microsoft.com/office/drawing/2015/10/21/chartex" xmlns:cx3="http://schemas.microsoft.com/office/drawing/2016/5/9/chartex" xmlns:cx4="http://schemas.microsoft.com/office/drawing/2016/5/10/chartex" xmlns:cx5="http://schemas.microsoft.com/office/drawing/2016/5/11/chartex" xmlns:cx6="http://schemas.microsoft.com/office/drawing/2016/5/12/chartex" xmlns:cx7="http://schemas.microsoft.com/office/drawing/2016/5/13/chartex" xmlns:cx8="http://schemas.microsoft.com/office/drawing/2016/5/14/chartex" xmlns:mc="http://schemas.openxmlformats.org/markup-compatibility/2006" xmlns:aink="http://schemas.microsoft.com/office/drawing/2016/ink" xmlns:am3d="http://schemas.microsoft.com/office/drawing/2017/model3d" xmlns:o="urn:schemas-microsoft-com:office:office" xmlns:r="http://schemas.openxmlformats.org/officeDocument/2006/relationships" xmlns:m="http://schemas.openxmlformats.org/officeDocument/2006/math" xmlns:v="urn:schemas-microsoft-com:vml" xmlns:wp14="http://schemas.microsoft.com/office/word/2010/wordprocessingDrawing" xmlns:wp="http://schemas.openxmlformats.org/drawingml/2006/wordprocessingDrawing" xmlns:w10="urn:schemas-microsoft-com:office:word" xmlns:w="http://schemas.openxmlformats.org/wordprocessingml/2006/main" xmlns:w14="http://schemas.microsoft.com/office/word/2010/wordml" xmlns:w15="http://schemas.microsoft.com/office/word/2012/wordml" xmlns:w16cex="http://schemas.microsoft.com/office/word/2018/wordml/cex" xmlns:w16cid="http://schemas.microsoft.com/office/word/2016/wordml/cid" xmlns:w16="http://schemas.microsoft.com/office/word/2018/wordml" xmlns:w16sdtdh="http://schemas.microsoft.com/office/word/2020/wordml/sdtdatahash" xmlns:w16se="http://schemas.microsoft.com/office/word/2015/wordml/symex" xmlns:wpg="http://schemas.microsoft.com/office/word/2010/wordprocessingGroup" xmlns:wpi="http://schemas.microsoft.com/office/word/2010/wordprocessingInk" xmlns:wne="http://schemas.microsoft.com/office/word/2006/wordml" xmlns:wps="http://schemas.microsoft.com/office/word/2010/wordprocessingShape" mc:Ignorable="w14 w15 w16se w16cid w16 w16cex w16sdtdh wp14">
+<w:document xmlns:wpc="http://schemas.microsoft.com/office/word/2010/wordprocessingCanvas" xmlns:cx="http://schemas.microsoft.com/office/drawing/2014/chartex" xmlns:cx1="http://schemas.microsoft.com/office/drawing/2015/9/8/chartex" xmlns:cx2="http://schemas.microsoft.com/office/drawing/2015/10/21/chartex" xmlns:cx3="http://schemas.microsoft.com/office/drawing/2016/5/9/chartex" xmlns:cx4="http://schemas.microsoft.com/office/drawing/2016/5/10/chartex" xmlns:cx5="http://schemas.microsoft.com/office/drawing/2016/5/11/chartex" xmlns:cx6="http://schemas.microsoft.com/office/drawing/2016/5/12/chartex" xmlns:cx7="http://schemas.microsoft.com/office/drawing/2016/5/13/chartex" xmlns:cx8="http://schemas.microsoft.com/office/drawing/2016/5/14/chartex" xmlns:mc="http://schemas.openxmlformats.org/markup-compatibility/2006" xmlns:aink="http://schemas.microsoft.com/office/drawing/2016/ink" xmlns:am3d="http://schemas.microsoft.com/office/drawing/2017/model3d" xmlns:o="urn:schemas-microsoft-com:office:office" xmlns:oel="http://schemas.microsoft.com/office/2019/extlst" xmlns:r="http://schemas.openxmlformats.org/officeDocument/2006/relationships" xmlns:m="http://schemas.openxmlformats.org/officeDocument/2006/math" xmlns:v="urn:schemas-microsoft-com:vml" xmlns:wp14="http://schemas.microsoft.com/office/word/2010/wordprocessingDrawing" xmlns:wp="http://schemas.openxmlformats.org/drawingml/2006/wordprocessingDrawing" xmlns:w10="urn:schemas-microsoft-com:office:word" xmlns:w="http://schemas.openxmlformats.org/wordprocessingml/2006/main" xmlns:w14="http://schemas.microsoft.com/office/word/2010/wordml" xmlns:w15="http://schemas.microsoft.com/office/word/2012/wordml" xmlns:w16cex="http://schemas.microsoft.com/office/word/2018/wordml/cex" xmlns:w16cid="http://schemas.microsoft.com/office/word/2016/wordml/cid" xmlns:w16="http://schemas.microsoft.com/office/word/2018/wordml" xmlns:w16sdtdh="http://schemas.microsoft.com/office/word/2020/wordml/sdtdatahash" xmlns:w16se="http://schemas.microsoft.com/office/word/2015/wordml/symex" xmlns:wpg="http://schemas.microsoft.com/office/word/2010/wordprocessingGroup" xmlns:wpi="http://schemas.microsoft.com/office/word/2010/wordprocessingInk" xmlns:wne="http://schemas.microsoft.com/office/word/2006/wordml" xmlns:wps="http://schemas.microsoft.com/office/word/2010/wordprocessingShape" mc:Ignorable="w14 w15 w16se w16cid w16 w16cex w16sdtdh wp14">
   <w:body>
     <w:p>
       <w:pPr>
@@ -32,115 +32,6 @@
         <w:t>}</w:t>
       </w:r>
     </w:p>
-    <w:p/>
-    <w:tbl>
-      <w:tblPr>
-        <w:tblStyle w:val="TableGrid"/>
-        <w:tblW w:w="0" w:type="auto"/>
-        <w:tblBorders>
-          <w:top w:val="none" w:sz="0" w:space="0" w:color="auto"/>
-          <w:left w:val="none" w:sz="0" w:space="0" w:color="auto"/>
-          <w:bottom w:val="none" w:sz="0" w:space="0" w:color="auto"/>
-          <w:right w:val="none" w:sz="0" w:space="0" w:color="auto"/>
-          <w:insideH w:val="none" w:sz="0" w:space="0" w:color="auto"/>
-          <w:insideV w:val="none" w:sz="0" w:space="0" w:color="auto"/>
-        </w:tblBorders>
-        <w:tblLayout w:type="fixed"/>
-        <w:tblLook w:val="04A0" w:firstRow="1" w:lastRow="0" w:firstColumn="1" w:lastColumn="0" w:noHBand="0" w:noVBand="1"/>
-      </w:tblPr>
-      <w:tblGrid>
-        <w:gridCol w:w="6064"/>
-        <w:gridCol w:w="2952"/>
-      </w:tblGrid>
-      <w:tr>
-        <w:tc>
-          <w:tcPr>
-            <w:tcW w:w="6064" w:type="dxa"/>
-          </w:tcPr>
-          <w:p>
-            <w:pPr>
-              <w:jc w:val="right"/>
-              <w:rPr>
-                <w:sz w:val="26"/>
-                <w:szCs w:val="26"/>
-              </w:rPr>
-            </w:pPr>
-            <w:r>
-              <w:rPr>
-                <w:sz w:val="26"/>
-                <w:szCs w:val="26"/>
-              </w:rPr>
-              <w:t>{invoice_number}</w:t>
-            </w:r>
-          </w:p>
-        </w:tc>
-        <w:tc>
-          <w:tcPr>
-            <w:tcW w:w="2952" w:type="dxa"/>
-          </w:tcPr>
-          <w:p>
-            <w:pPr>
-              <w:jc w:val="right"/>
-              <w:rPr>
-                <w:sz w:val="26"/>
-                <w:szCs w:val="26"/>
-              </w:rPr>
-            </w:pPr>
-            <w:r>
-              <w:rPr>
-                <w:sz w:val="26"/>
-                <w:szCs w:val="26"/>
-              </w:rPr>
-              <w:t>{invoice_id}</w:t>
-            </w:r>
-          </w:p>
-        </w:tc>
-      </w:tr>
-      <w:tr>
-        <w:tc>
-          <w:tcPr>
-            <w:tcW w:w="6064" w:type="dxa"/>
-          </w:tcPr>
-          <w:p>
-            <w:pPr>
-              <w:jc w:val="right"/>
-              <w:rPr>
-                <w:sz w:val="26"/>
-                <w:szCs w:val="26"/>
-              </w:rPr>
-            </w:pPr>
-            <w:r>
-              <w:rPr>
-                <w:sz w:val="26"/>
-                <w:szCs w:val="26"/>
-              </w:rPr>
-              <w:t>{date_title}</w:t>
-            </w:r>
-          </w:p>
-        </w:tc>
-        <w:tc>
-          <w:tcPr>
-            <w:tcW w:w="2952" w:type="dxa"/>
-          </w:tcPr>
-          <w:p>
-            <w:pPr>
-              <w:jc w:val="right"/>
-              <w:rPr>
-                <w:sz w:val="26"/>
-                <w:szCs w:val="26"/>
-              </w:rPr>
-            </w:pPr>
-            <w:r>
-              <w:rPr>
-                <w:sz w:val="26"/>
-                <w:szCs w:val="26"/>
-              </w:rPr>
-              <w:t>{invoice_generated_date}</w:t>
-            </w:r>
-          </w:p>
-        </w:tc>
-      </w:tr>
-    </w:tbl>
     <w:p>
       <w:pPr>
         <w:rPr>
@@ -304,18 +195,6 @@
             <w:r>
               <w:t>{customer_street}</w:t>
             </w:r>
-            <w:r>
-              <w:t xml:space="preserve"> </w:t>
-            </w:r>
-            <w:r>
-              <w:t>{customer_street</w:t>
-            </w:r>
-            <w:r>
-              <w:t>number</w:t>
-            </w:r>
-            <w:r>
-              <w:t>}</w:t>
-            </w:r>
           </w:p>
         </w:tc>
       </w:tr>
@@ -338,9 +217,45 @@
           <w:p>
             <w:pPr>
               <w:spacing w:after="0"/>
+              <w:rPr>
+                <w:lang w:val="sr-Latn-RS"/>
+              </w:rPr>
             </w:pPr>
             <w:r>
-              <w:t>{vat_title} {vat_code}</w:t>
+              <w:rPr>
+                <w:lang w:val="sr-Latn-RS"/>
+              </w:rPr>
+              <w:t>{vat</w:t>
+            </w:r>
+            <w:r>
+              <w:rPr>
+                <w:lang w:val="sr-Latn-RS"/>
+              </w:rPr>
+              <w:t>_i</w:t>
+            </w:r>
+            <w:r>
+              <w:rPr>
+                <w:lang w:val="sr-Latn-RS"/>
+              </w:rPr>
+              <w:t>dentification</w:t>
+            </w:r>
+            <w:r>
+              <w:rPr>
+                <w:lang w:val="sr-Latn-RS"/>
+              </w:rPr>
+              <w:t>_n</w:t>
+            </w:r>
+            <w:r>
+              <w:rPr>
+                <w:lang w:val="sr-Latn-RS"/>
+              </w:rPr>
+              <w:t>umber</w:t>
+            </w:r>
+            <w:r>
+              <w:rPr>
+                <w:lang w:val="sr-Latn-RS"/>
+              </w:rPr>
+              <w:t>} {vat_code}</w:t>
             </w:r>
           </w:p>
         </w:tc>
@@ -353,6 +268,18 @@
               <w:spacing w:after="0"/>
               <w:jc w:val="right"/>
             </w:pPr>
+            <w:r>
+              <w:t>{customer_street</w:t>
+            </w:r>
+            <w:r>
+              <w:t>number</w:t>
+            </w:r>
+            <w:r>
+              <w:t>}</w:t>
+            </w:r>
+            <w:r>
+              <w:t xml:space="preserve"> </w:t>
+            </w:r>
             <w:r>
               <w:t>{customer_city}</w:t>
             </w:r>
@@ -515,7 +442,42 @@
                 <w:sz w:val="26"/>
                 <w:szCs w:val="26"/>
               </w:rPr>
-              <w:t>{vat}</w:t>
+              <w:t>{vat</w:t>
+            </w:r>
+            <w:r>
+              <w:rPr>
+                <w:sz w:val="26"/>
+                <w:szCs w:val="26"/>
+              </w:rPr>
+              <w:t>_p</w:t>
+            </w:r>
+            <w:r>
+              <w:rPr>
+                <w:sz w:val="26"/>
+                <w:szCs w:val="26"/>
+              </w:rPr>
+              <w:t>ercentage</w:t>
+            </w:r>
+            <w:r>
+              <w:rPr>
+                <w:sz w:val="26"/>
+                <w:szCs w:val="26"/>
+              </w:rPr>
+              <w:t>_t</w:t>
+            </w:r>
+            <w:r>
+              <w:rPr>
+                <w:sz w:val="26"/>
+                <w:szCs w:val="26"/>
+              </w:rPr>
+              <w:t>itle</w:t>
+            </w:r>
+            <w:r>
+              <w:rPr>
+                <w:sz w:val="26"/>
+                <w:szCs w:val="26"/>
+              </w:rPr>
+              <w:t>}</w:t>
             </w:r>
           </w:p>
         </w:tc>
@@ -622,7 +584,7 @@
               </w:rPr>
             </w:pPr>
             <w:r>
-              <w:t>{title}   {description}</w:t>
+              <w:t>{title}</w:t>
             </w:r>
           </w:p>
         </w:tc>
@@ -862,7 +824,12 @@
       </w:r>
     </w:p>
     <w:sectPr>
-      <w:footerReference w:type="default" r:id="rId7"/>
+      <w:headerReference w:type="even" r:id="rId7"/>
+      <w:headerReference w:type="default" r:id="rId8"/>
+      <w:footerReference w:type="even" r:id="rId9"/>
+      <w:footerReference w:type="default" r:id="rId10"/>
+      <w:headerReference w:type="first" r:id="rId11"/>
+      <w:footerReference w:type="first" r:id="rId12"/>
       <w:pgSz w:w="11906" w:h="16838" w:code="9"/>
       <w:pgMar w:top="1440" w:right="1440" w:bottom="1440" w:left="1440" w:header="720" w:footer="720" w:gutter="0"/>
       <w:cols w:space="720"/>
@@ -873,7 +840,7 @@
 </file>
 
 <file path=word/endnotes.xml><?xml version="1.0" encoding="utf-8"?>
-<w:endnotes xmlns:wpc="http://schemas.microsoft.com/office/word/2010/wordprocessingCanvas" xmlns:cx="http://schemas.microsoft.com/office/drawing/2014/chartex" xmlns:cx1="http://schemas.microsoft.com/office/drawing/2015/9/8/chartex" xmlns:cx2="http://schemas.microsoft.com/office/drawing/2015/10/21/chartex" xmlns:cx3="http://schemas.microsoft.com/office/drawing/2016/5/9/chartex" xmlns:cx4="http://schemas.microsoft.com/office/drawing/2016/5/10/chartex" xmlns:cx5="http://schemas.microsoft.com/office/drawing/2016/5/11/chartex" xmlns:cx6="http://schemas.microsoft.com/office/drawing/2016/5/12/chartex" xmlns:cx7="http://schemas.microsoft.com/office/drawing/2016/5/13/chartex" xmlns:cx8="http://schemas.microsoft.com/office/drawing/2016/5/14/chartex" xmlns:mc="http://schemas.openxmlformats.org/markup-compatibility/2006" xmlns:aink="http://schemas.microsoft.com/office/drawing/2016/ink" xmlns:am3d="http://schemas.microsoft.com/office/drawing/2017/model3d" xmlns:o="urn:schemas-microsoft-com:office:office" xmlns:r="http://schemas.openxmlformats.org/officeDocument/2006/relationships" xmlns:m="http://schemas.openxmlformats.org/officeDocument/2006/math" xmlns:v="urn:schemas-microsoft-com:vml" xmlns:wp14="http://schemas.microsoft.com/office/word/2010/wordprocessingDrawing" xmlns:wp="http://schemas.openxmlformats.org/drawingml/2006/wordprocessingDrawing" xmlns:w10="urn:schemas-microsoft-com:office:word" xmlns:w="http://schemas.openxmlformats.org/wordprocessingml/2006/main" xmlns:w14="http://schemas.microsoft.com/office/word/2010/wordml" xmlns:w15="http://schemas.microsoft.com/office/word/2012/wordml" xmlns:w16cex="http://schemas.microsoft.com/office/word/2018/wordml/cex" xmlns:w16cid="http://schemas.microsoft.com/office/word/2016/wordml/cid" xmlns:w16="http://schemas.microsoft.com/office/word/2018/wordml" xmlns:w16sdtdh="http://schemas.microsoft.com/office/word/2020/wordml/sdtdatahash" xmlns:w16se="http://schemas.microsoft.com/office/word/2015/wordml/symex" xmlns:wpg="http://schemas.microsoft.com/office/word/2010/wordprocessingGroup" xmlns:wpi="http://schemas.microsoft.com/office/word/2010/wordprocessingInk" xmlns:wne="http://schemas.microsoft.com/office/word/2006/wordml" xmlns:wps="http://schemas.microsoft.com/office/word/2010/wordprocessingShape" mc:Ignorable="w14 w15 w16se w16cid w16 w16cex w16sdtdh wp14">
+<w:endnotes xmlns:wpc="http://schemas.microsoft.com/office/word/2010/wordprocessingCanvas" xmlns:cx="http://schemas.microsoft.com/office/drawing/2014/chartex" xmlns:cx1="http://schemas.microsoft.com/office/drawing/2015/9/8/chartex" xmlns:cx2="http://schemas.microsoft.com/office/drawing/2015/10/21/chartex" xmlns:cx3="http://schemas.microsoft.com/office/drawing/2016/5/9/chartex" xmlns:cx4="http://schemas.microsoft.com/office/drawing/2016/5/10/chartex" xmlns:cx5="http://schemas.microsoft.com/office/drawing/2016/5/11/chartex" xmlns:cx6="http://schemas.microsoft.com/office/drawing/2016/5/12/chartex" xmlns:cx7="http://schemas.microsoft.com/office/drawing/2016/5/13/chartex" xmlns:cx8="http://schemas.microsoft.com/office/drawing/2016/5/14/chartex" xmlns:mc="http://schemas.openxmlformats.org/markup-compatibility/2006" xmlns:aink="http://schemas.microsoft.com/office/drawing/2016/ink" xmlns:am3d="http://schemas.microsoft.com/office/drawing/2017/model3d" xmlns:o="urn:schemas-microsoft-com:office:office" xmlns:oel="http://schemas.microsoft.com/office/2019/extlst" xmlns:r="http://schemas.openxmlformats.org/officeDocument/2006/relationships" xmlns:m="http://schemas.openxmlformats.org/officeDocument/2006/math" xmlns:v="urn:schemas-microsoft-com:vml" xmlns:wp14="http://schemas.microsoft.com/office/word/2010/wordprocessingDrawing" xmlns:wp="http://schemas.openxmlformats.org/drawingml/2006/wordprocessingDrawing" xmlns:w10="urn:schemas-microsoft-com:office:word" xmlns:w="http://schemas.openxmlformats.org/wordprocessingml/2006/main" xmlns:w14="http://schemas.microsoft.com/office/word/2010/wordml" xmlns:w15="http://schemas.microsoft.com/office/word/2012/wordml" xmlns:w16cex="http://schemas.microsoft.com/office/word/2018/wordml/cex" xmlns:w16cid="http://schemas.microsoft.com/office/word/2016/wordml/cid" xmlns:w16="http://schemas.microsoft.com/office/word/2018/wordml" xmlns:w16sdtdh="http://schemas.microsoft.com/office/word/2020/wordml/sdtdatahash" xmlns:w16se="http://schemas.microsoft.com/office/word/2015/wordml/symex" xmlns:wpg="http://schemas.microsoft.com/office/word/2010/wordprocessingGroup" xmlns:wpi="http://schemas.microsoft.com/office/word/2010/wordprocessingInk" xmlns:wne="http://schemas.microsoft.com/office/word/2006/wordml" xmlns:wps="http://schemas.microsoft.com/office/word/2010/wordprocessingShape" mc:Ignorable="w14 w15 w16se w16cid w16 w16cex w16sdtdh wp14">
   <w:endnote w:type="separator" w:id="-1">
     <w:p>
       <w:pPr>
@@ -898,7 +865,17 @@
 </file>
 
 <file path=word/footer1.xml><?xml version="1.0" encoding="utf-8"?>
-<w:ftr xmlns:wpc="http://schemas.microsoft.com/office/word/2010/wordprocessingCanvas" xmlns:cx="http://schemas.microsoft.com/office/drawing/2014/chartex" xmlns:cx1="http://schemas.microsoft.com/office/drawing/2015/9/8/chartex" xmlns:cx2="http://schemas.microsoft.com/office/drawing/2015/10/21/chartex" xmlns:cx3="http://schemas.microsoft.com/office/drawing/2016/5/9/chartex" xmlns:cx4="http://schemas.microsoft.com/office/drawing/2016/5/10/chartex" xmlns:cx5="http://schemas.microsoft.com/office/drawing/2016/5/11/chartex" xmlns:cx6="http://schemas.microsoft.com/office/drawing/2016/5/12/chartex" xmlns:cx7="http://schemas.microsoft.com/office/drawing/2016/5/13/chartex" xmlns:cx8="http://schemas.microsoft.com/office/drawing/2016/5/14/chartex" xmlns:mc="http://schemas.openxmlformats.org/markup-compatibility/2006" xmlns:aink="http://schemas.microsoft.com/office/drawing/2016/ink" xmlns:am3d="http://schemas.microsoft.com/office/drawing/2017/model3d" xmlns:o="urn:schemas-microsoft-com:office:office" xmlns:r="http://schemas.openxmlformats.org/officeDocument/2006/relationships" xmlns:m="http://schemas.openxmlformats.org/officeDocument/2006/math" xmlns:v="urn:schemas-microsoft-com:vml" xmlns:wp14="http://schemas.microsoft.com/office/word/2010/wordprocessingDrawing" xmlns:wp="http://schemas.openxmlformats.org/drawingml/2006/wordprocessingDrawing" xmlns:w10="urn:schemas-microsoft-com:office:word" xmlns:w="http://schemas.openxmlformats.org/wordprocessingml/2006/main" xmlns:w14="http://schemas.microsoft.com/office/word/2010/wordml" xmlns:w15="http://schemas.microsoft.com/office/word/2012/wordml" xmlns:w16cex="http://schemas.microsoft.com/office/word/2018/wordml/cex" xmlns:w16cid="http://schemas.microsoft.com/office/word/2016/wordml/cid" xmlns:w16="http://schemas.microsoft.com/office/word/2018/wordml" xmlns:w16sdtdh="http://schemas.microsoft.com/office/word/2020/wordml/sdtdatahash" xmlns:w16se="http://schemas.microsoft.com/office/word/2015/wordml/symex" xmlns:wpg="http://schemas.microsoft.com/office/word/2010/wordprocessingGroup" xmlns:wpi="http://schemas.microsoft.com/office/word/2010/wordprocessingInk" xmlns:wne="http://schemas.microsoft.com/office/word/2006/wordml" xmlns:wps="http://schemas.microsoft.com/office/word/2010/wordprocessingShape" mc:Ignorable="w14 w15 w16se w16cid w16 w16cex w16sdtdh wp14">
+<w:ftr xmlns:wpc="http://schemas.microsoft.com/office/word/2010/wordprocessingCanvas" xmlns:cx="http://schemas.microsoft.com/office/drawing/2014/chartex" xmlns:cx1="http://schemas.microsoft.com/office/drawing/2015/9/8/chartex" xmlns:cx2="http://schemas.microsoft.com/office/drawing/2015/10/21/chartex" xmlns:cx3="http://schemas.microsoft.com/office/drawing/2016/5/9/chartex" xmlns:cx4="http://schemas.microsoft.com/office/drawing/2016/5/10/chartex" xmlns:cx5="http://schemas.microsoft.com/office/drawing/2016/5/11/chartex" xmlns:cx6="http://schemas.microsoft.com/office/drawing/2016/5/12/chartex" xmlns:cx7="http://schemas.microsoft.com/office/drawing/2016/5/13/chartex" xmlns:cx8="http://schemas.microsoft.com/office/drawing/2016/5/14/chartex" xmlns:mc="http://schemas.openxmlformats.org/markup-compatibility/2006" xmlns:aink="http://schemas.microsoft.com/office/drawing/2016/ink" xmlns:am3d="http://schemas.microsoft.com/office/drawing/2017/model3d" xmlns:o="urn:schemas-microsoft-com:office:office" xmlns:oel="http://schemas.microsoft.com/office/2019/extlst" xmlns:r="http://schemas.openxmlformats.org/officeDocument/2006/relationships" xmlns:m="http://schemas.openxmlformats.org/officeDocument/2006/math" xmlns:v="urn:schemas-microsoft-com:vml" xmlns:wp14="http://schemas.microsoft.com/office/word/2010/wordprocessingDrawing" xmlns:wp="http://schemas.openxmlformats.org/drawingml/2006/wordprocessingDrawing" xmlns:w10="urn:schemas-microsoft-com:office:word" xmlns:w="http://schemas.openxmlformats.org/wordprocessingml/2006/main" xmlns:w14="http://schemas.microsoft.com/office/word/2010/wordml" xmlns:w15="http://schemas.microsoft.com/office/word/2012/wordml" xmlns:w16cex="http://schemas.microsoft.com/office/word/2018/wordml/cex" xmlns:w16cid="http://schemas.microsoft.com/office/word/2016/wordml/cid" xmlns:w16="http://schemas.microsoft.com/office/word/2018/wordml" xmlns:w16sdtdh="http://schemas.microsoft.com/office/word/2020/wordml/sdtdatahash" xmlns:w16se="http://schemas.microsoft.com/office/word/2015/wordml/symex" xmlns:wpg="http://schemas.microsoft.com/office/word/2010/wordprocessingGroup" xmlns:wpi="http://schemas.microsoft.com/office/word/2010/wordprocessingInk" xmlns:wne="http://schemas.microsoft.com/office/word/2006/wordml" xmlns:wps="http://schemas.microsoft.com/office/word/2010/wordprocessingShape" mc:Ignorable="w14 w15 w16se w16cid w16 w16cex w16sdtdh wp14">
+  <w:p>
+    <w:pPr>
+      <w:pStyle w:val="Footer"/>
+    </w:pPr>
+  </w:p>
+</w:ftr>
+</file>
+
+<file path=word/footer2.xml><?xml version="1.0" encoding="utf-8"?>
+<w:ftr xmlns:wpc="http://schemas.microsoft.com/office/word/2010/wordprocessingCanvas" xmlns:cx="http://schemas.microsoft.com/office/drawing/2014/chartex" xmlns:cx1="http://schemas.microsoft.com/office/drawing/2015/9/8/chartex" xmlns:cx2="http://schemas.microsoft.com/office/drawing/2015/10/21/chartex" xmlns:cx3="http://schemas.microsoft.com/office/drawing/2016/5/9/chartex" xmlns:cx4="http://schemas.microsoft.com/office/drawing/2016/5/10/chartex" xmlns:cx5="http://schemas.microsoft.com/office/drawing/2016/5/11/chartex" xmlns:cx6="http://schemas.microsoft.com/office/drawing/2016/5/12/chartex" xmlns:cx7="http://schemas.microsoft.com/office/drawing/2016/5/13/chartex" xmlns:cx8="http://schemas.microsoft.com/office/drawing/2016/5/14/chartex" xmlns:mc="http://schemas.openxmlformats.org/markup-compatibility/2006" xmlns:aink="http://schemas.microsoft.com/office/drawing/2016/ink" xmlns:am3d="http://schemas.microsoft.com/office/drawing/2017/model3d" xmlns:o="urn:schemas-microsoft-com:office:office" xmlns:oel="http://schemas.microsoft.com/office/2019/extlst" xmlns:r="http://schemas.openxmlformats.org/officeDocument/2006/relationships" xmlns:m="http://schemas.openxmlformats.org/officeDocument/2006/math" xmlns:v="urn:schemas-microsoft-com:vml" xmlns:wp14="http://schemas.microsoft.com/office/word/2010/wordprocessingDrawing" xmlns:wp="http://schemas.openxmlformats.org/drawingml/2006/wordprocessingDrawing" xmlns:w10="urn:schemas-microsoft-com:office:word" xmlns:w="http://schemas.openxmlformats.org/wordprocessingml/2006/main" xmlns:w14="http://schemas.microsoft.com/office/word/2010/wordml" xmlns:w15="http://schemas.microsoft.com/office/word/2012/wordml" xmlns:w16cex="http://schemas.microsoft.com/office/word/2018/wordml/cex" xmlns:w16cid="http://schemas.microsoft.com/office/word/2016/wordml/cid" xmlns:w16="http://schemas.microsoft.com/office/word/2018/wordml" xmlns:w16sdtdh="http://schemas.microsoft.com/office/word/2020/wordml/sdtdatahash" xmlns:w16se="http://schemas.microsoft.com/office/word/2015/wordml/symex" xmlns:wpg="http://schemas.microsoft.com/office/word/2010/wordprocessingGroup" xmlns:wpi="http://schemas.microsoft.com/office/word/2010/wordprocessingInk" xmlns:wne="http://schemas.microsoft.com/office/word/2006/wordml" xmlns:wps="http://schemas.microsoft.com/office/word/2010/wordprocessingShape" mc:Ignorable="w14 w15 w16se w16cid w16 w16cex w16sdtdh wp14">
   <w:p>
     <w:pPr>
       <w:pStyle w:val="Footer"/>
@@ -936,13 +913,6 @@
         <w:szCs w:val="22"/>
       </w:rPr>
       <w:t xml:space="preserve">{clinic_street} </w:t>
-    </w:r>
-    <w:r>
-      <w:rPr>
-        <w:sz w:val="22"/>
-        <w:szCs w:val="22"/>
-      </w:rPr>
-      <w:t xml:space="preserve"> </w:t>
     </w:r>
     <w:r>
       <w:rPr>
@@ -1002,8 +972,18 @@
 </w:ftr>
 </file>
 
+<file path=word/footer3.xml><?xml version="1.0" encoding="utf-8"?>
+<w:ftr xmlns:wpc="http://schemas.microsoft.com/office/word/2010/wordprocessingCanvas" xmlns:cx="http://schemas.microsoft.com/office/drawing/2014/chartex" xmlns:cx1="http://schemas.microsoft.com/office/drawing/2015/9/8/chartex" xmlns:cx2="http://schemas.microsoft.com/office/drawing/2015/10/21/chartex" xmlns:cx3="http://schemas.microsoft.com/office/drawing/2016/5/9/chartex" xmlns:cx4="http://schemas.microsoft.com/office/drawing/2016/5/10/chartex" xmlns:cx5="http://schemas.microsoft.com/office/drawing/2016/5/11/chartex" xmlns:cx6="http://schemas.microsoft.com/office/drawing/2016/5/12/chartex" xmlns:cx7="http://schemas.microsoft.com/office/drawing/2016/5/13/chartex" xmlns:cx8="http://schemas.microsoft.com/office/drawing/2016/5/14/chartex" xmlns:mc="http://schemas.openxmlformats.org/markup-compatibility/2006" xmlns:aink="http://schemas.microsoft.com/office/drawing/2016/ink" xmlns:am3d="http://schemas.microsoft.com/office/drawing/2017/model3d" xmlns:o="urn:schemas-microsoft-com:office:office" xmlns:oel="http://schemas.microsoft.com/office/2019/extlst" xmlns:r="http://schemas.openxmlformats.org/officeDocument/2006/relationships" xmlns:m="http://schemas.openxmlformats.org/officeDocument/2006/math" xmlns:v="urn:schemas-microsoft-com:vml" xmlns:wp14="http://schemas.microsoft.com/office/word/2010/wordprocessingDrawing" xmlns:wp="http://schemas.openxmlformats.org/drawingml/2006/wordprocessingDrawing" xmlns:w10="urn:schemas-microsoft-com:office:word" xmlns:w="http://schemas.openxmlformats.org/wordprocessingml/2006/main" xmlns:w14="http://schemas.microsoft.com/office/word/2010/wordml" xmlns:w15="http://schemas.microsoft.com/office/word/2012/wordml" xmlns:w16cex="http://schemas.microsoft.com/office/word/2018/wordml/cex" xmlns:w16cid="http://schemas.microsoft.com/office/word/2016/wordml/cid" xmlns:w16="http://schemas.microsoft.com/office/word/2018/wordml" xmlns:w16sdtdh="http://schemas.microsoft.com/office/word/2020/wordml/sdtdatahash" xmlns:w16se="http://schemas.microsoft.com/office/word/2015/wordml/symex" xmlns:wpg="http://schemas.microsoft.com/office/word/2010/wordprocessingGroup" xmlns:wpi="http://schemas.microsoft.com/office/word/2010/wordprocessingInk" xmlns:wne="http://schemas.microsoft.com/office/word/2006/wordml" xmlns:wps="http://schemas.microsoft.com/office/word/2010/wordprocessingShape" mc:Ignorable="w14 w15 w16se w16cid w16 w16cex w16sdtdh wp14">
+  <w:p>
+    <w:pPr>
+      <w:pStyle w:val="Footer"/>
+    </w:pPr>
+  </w:p>
+</w:ftr>
+</file>
+
 <file path=word/footnotes.xml><?xml version="1.0" encoding="utf-8"?>
-<w:footnotes xmlns:wpc="http://schemas.microsoft.com/office/word/2010/wordprocessingCanvas" xmlns:cx="http://schemas.microsoft.com/office/drawing/2014/chartex" xmlns:cx1="http://schemas.microsoft.com/office/drawing/2015/9/8/chartex" xmlns:cx2="http://schemas.microsoft.com/office/drawing/2015/10/21/chartex" xmlns:cx3="http://schemas.microsoft.com/office/drawing/2016/5/9/chartex" xmlns:cx4="http://schemas.microsoft.com/office/drawing/2016/5/10/chartex" xmlns:cx5="http://schemas.microsoft.com/office/drawing/2016/5/11/chartex" xmlns:cx6="http://schemas.microsoft.com/office/drawing/2016/5/12/chartex" xmlns:cx7="http://schemas.microsoft.com/office/drawing/2016/5/13/chartex" xmlns:cx8="http://schemas.microsoft.com/office/drawing/2016/5/14/chartex" xmlns:mc="http://schemas.openxmlformats.org/markup-compatibility/2006" xmlns:aink="http://schemas.microsoft.com/office/drawing/2016/ink" xmlns:am3d="http://schemas.microsoft.com/office/drawing/2017/model3d" xmlns:o="urn:schemas-microsoft-com:office:office" xmlns:r="http://schemas.openxmlformats.org/officeDocument/2006/relationships" xmlns:m="http://schemas.openxmlformats.org/officeDocument/2006/math" xmlns:v="urn:schemas-microsoft-com:vml" xmlns:wp14="http://schemas.microsoft.com/office/word/2010/wordprocessingDrawing" xmlns:wp="http://schemas.openxmlformats.org/drawingml/2006/wordprocessingDrawing" xmlns:w10="urn:schemas-microsoft-com:office:word" xmlns:w="http://schemas.openxmlformats.org/wordprocessingml/2006/main" xmlns:w14="http://schemas.microsoft.com/office/word/2010/wordml" xmlns:w15="http://schemas.microsoft.com/office/word/2012/wordml" xmlns:w16cex="http://schemas.microsoft.com/office/word/2018/wordml/cex" xmlns:w16cid="http://schemas.microsoft.com/office/word/2016/wordml/cid" xmlns:w16="http://schemas.microsoft.com/office/word/2018/wordml" xmlns:w16sdtdh="http://schemas.microsoft.com/office/word/2020/wordml/sdtdatahash" xmlns:w16se="http://schemas.microsoft.com/office/word/2015/wordml/symex" xmlns:wpg="http://schemas.microsoft.com/office/word/2010/wordprocessingGroup" xmlns:wpi="http://schemas.microsoft.com/office/word/2010/wordprocessingInk" xmlns:wne="http://schemas.microsoft.com/office/word/2006/wordml" xmlns:wps="http://schemas.microsoft.com/office/word/2010/wordprocessingShape" mc:Ignorable="w14 w15 w16se w16cid w16 w16cex w16sdtdh wp14">
+<w:footnotes xmlns:wpc="http://schemas.microsoft.com/office/word/2010/wordprocessingCanvas" xmlns:cx="http://schemas.microsoft.com/office/drawing/2014/chartex" xmlns:cx1="http://schemas.microsoft.com/office/drawing/2015/9/8/chartex" xmlns:cx2="http://schemas.microsoft.com/office/drawing/2015/10/21/chartex" xmlns:cx3="http://schemas.microsoft.com/office/drawing/2016/5/9/chartex" xmlns:cx4="http://schemas.microsoft.com/office/drawing/2016/5/10/chartex" xmlns:cx5="http://schemas.microsoft.com/office/drawing/2016/5/11/chartex" xmlns:cx6="http://schemas.microsoft.com/office/drawing/2016/5/12/chartex" xmlns:cx7="http://schemas.microsoft.com/office/drawing/2016/5/13/chartex" xmlns:cx8="http://schemas.microsoft.com/office/drawing/2016/5/14/chartex" xmlns:mc="http://schemas.openxmlformats.org/markup-compatibility/2006" xmlns:aink="http://schemas.microsoft.com/office/drawing/2016/ink" xmlns:am3d="http://schemas.microsoft.com/office/drawing/2017/model3d" xmlns:o="urn:schemas-microsoft-com:office:office" xmlns:oel="http://schemas.microsoft.com/office/2019/extlst" xmlns:r="http://schemas.openxmlformats.org/officeDocument/2006/relationships" xmlns:m="http://schemas.openxmlformats.org/officeDocument/2006/math" xmlns:v="urn:schemas-microsoft-com:vml" xmlns:wp14="http://schemas.microsoft.com/office/word/2010/wordprocessingDrawing" xmlns:wp="http://schemas.openxmlformats.org/drawingml/2006/wordprocessingDrawing" xmlns:w10="urn:schemas-microsoft-com:office:word" xmlns:w="http://schemas.openxmlformats.org/wordprocessingml/2006/main" xmlns:w14="http://schemas.microsoft.com/office/word/2010/wordml" xmlns:w15="http://schemas.microsoft.com/office/word/2012/wordml" xmlns:w16cex="http://schemas.microsoft.com/office/word/2018/wordml/cex" xmlns:w16cid="http://schemas.microsoft.com/office/word/2016/wordml/cid" xmlns:w16="http://schemas.microsoft.com/office/word/2018/wordml" xmlns:w16sdtdh="http://schemas.microsoft.com/office/word/2020/wordml/sdtdatahash" xmlns:w16se="http://schemas.microsoft.com/office/word/2015/wordml/symex" xmlns:wpg="http://schemas.microsoft.com/office/word/2010/wordprocessingGroup" xmlns:wpi="http://schemas.microsoft.com/office/word/2010/wordprocessingInk" xmlns:wne="http://schemas.microsoft.com/office/word/2006/wordml" xmlns:wps="http://schemas.microsoft.com/office/word/2010/wordprocessingShape" mc:Ignorable="w14 w15 w16se w16cid w16 w16cex w16sdtdh wp14">
   <w:footnote w:type="separator" w:id="-1">
     <w:p>
       <w:pPr>
@@ -1025,6 +1005,160 @@
     </w:p>
   </w:footnote>
 </w:footnotes>
+</file>
+
+<file path=word/header1.xml><?xml version="1.0" encoding="utf-8"?>
+<w:hdr xmlns:wpc="http://schemas.microsoft.com/office/word/2010/wordprocessingCanvas" xmlns:cx="http://schemas.microsoft.com/office/drawing/2014/chartex" xmlns:cx1="http://schemas.microsoft.com/office/drawing/2015/9/8/chartex" xmlns:cx2="http://schemas.microsoft.com/office/drawing/2015/10/21/chartex" xmlns:cx3="http://schemas.microsoft.com/office/drawing/2016/5/9/chartex" xmlns:cx4="http://schemas.microsoft.com/office/drawing/2016/5/10/chartex" xmlns:cx5="http://schemas.microsoft.com/office/drawing/2016/5/11/chartex" xmlns:cx6="http://schemas.microsoft.com/office/drawing/2016/5/12/chartex" xmlns:cx7="http://schemas.microsoft.com/office/drawing/2016/5/13/chartex" xmlns:cx8="http://schemas.microsoft.com/office/drawing/2016/5/14/chartex" xmlns:mc="http://schemas.openxmlformats.org/markup-compatibility/2006" xmlns:aink="http://schemas.microsoft.com/office/drawing/2016/ink" xmlns:am3d="http://schemas.microsoft.com/office/drawing/2017/model3d" xmlns:o="urn:schemas-microsoft-com:office:office" xmlns:oel="http://schemas.microsoft.com/office/2019/extlst" xmlns:r="http://schemas.openxmlformats.org/officeDocument/2006/relationships" xmlns:m="http://schemas.openxmlformats.org/officeDocument/2006/math" xmlns:v="urn:schemas-microsoft-com:vml" xmlns:wp14="http://schemas.microsoft.com/office/word/2010/wordprocessingDrawing" xmlns:wp="http://schemas.openxmlformats.org/drawingml/2006/wordprocessingDrawing" xmlns:w10="urn:schemas-microsoft-com:office:word" xmlns:w="http://schemas.openxmlformats.org/wordprocessingml/2006/main" xmlns:w14="http://schemas.microsoft.com/office/word/2010/wordml" xmlns:w15="http://schemas.microsoft.com/office/word/2012/wordml" xmlns:w16cex="http://schemas.microsoft.com/office/word/2018/wordml/cex" xmlns:w16cid="http://schemas.microsoft.com/office/word/2016/wordml/cid" xmlns:w16="http://schemas.microsoft.com/office/word/2018/wordml" xmlns:w16sdtdh="http://schemas.microsoft.com/office/word/2020/wordml/sdtdatahash" xmlns:w16se="http://schemas.microsoft.com/office/word/2015/wordml/symex" xmlns:wpg="http://schemas.microsoft.com/office/word/2010/wordprocessingGroup" xmlns:wpi="http://schemas.microsoft.com/office/word/2010/wordprocessingInk" xmlns:wne="http://schemas.microsoft.com/office/word/2006/wordml" xmlns:wps="http://schemas.microsoft.com/office/word/2010/wordprocessingShape" mc:Ignorable="w14 w15 w16se w16cid w16 w16cex w16sdtdh wp14">
+  <w:p>
+    <w:pPr>
+      <w:pStyle w:val="Header"/>
+    </w:pPr>
+  </w:p>
+</w:hdr>
+</file>
+
+<file path=word/header2.xml><?xml version="1.0" encoding="utf-8"?>
+<w:hdr xmlns:wpc="http://schemas.microsoft.com/office/word/2010/wordprocessingCanvas" xmlns:cx="http://schemas.microsoft.com/office/drawing/2014/chartex" xmlns:cx1="http://schemas.microsoft.com/office/drawing/2015/9/8/chartex" xmlns:cx2="http://schemas.microsoft.com/office/drawing/2015/10/21/chartex" xmlns:cx3="http://schemas.microsoft.com/office/drawing/2016/5/9/chartex" xmlns:cx4="http://schemas.microsoft.com/office/drawing/2016/5/10/chartex" xmlns:cx5="http://schemas.microsoft.com/office/drawing/2016/5/11/chartex" xmlns:cx6="http://schemas.microsoft.com/office/drawing/2016/5/12/chartex" xmlns:cx7="http://schemas.microsoft.com/office/drawing/2016/5/13/chartex" xmlns:cx8="http://schemas.microsoft.com/office/drawing/2016/5/14/chartex" xmlns:mc="http://schemas.openxmlformats.org/markup-compatibility/2006" xmlns:aink="http://schemas.microsoft.com/office/drawing/2016/ink" xmlns:am3d="http://schemas.microsoft.com/office/drawing/2017/model3d" xmlns:o="urn:schemas-microsoft-com:office:office" xmlns:oel="http://schemas.microsoft.com/office/2019/extlst" xmlns:r="http://schemas.openxmlformats.org/officeDocument/2006/relationships" xmlns:m="http://schemas.openxmlformats.org/officeDocument/2006/math" xmlns:v="urn:schemas-microsoft-com:vml" xmlns:wp14="http://schemas.microsoft.com/office/word/2010/wordprocessingDrawing" xmlns:wp="http://schemas.openxmlformats.org/drawingml/2006/wordprocessingDrawing" xmlns:w10="urn:schemas-microsoft-com:office:word" xmlns:w="http://schemas.openxmlformats.org/wordprocessingml/2006/main" xmlns:w14="http://schemas.microsoft.com/office/word/2010/wordml" xmlns:w15="http://schemas.microsoft.com/office/word/2012/wordml" xmlns:w16cex="http://schemas.microsoft.com/office/word/2018/wordml/cex" xmlns:w16cid="http://schemas.microsoft.com/office/word/2016/wordml/cid" xmlns:w16="http://schemas.microsoft.com/office/word/2018/wordml" xmlns:w16sdtdh="http://schemas.microsoft.com/office/word/2020/wordml/sdtdatahash" xmlns:w16se="http://schemas.microsoft.com/office/word/2015/wordml/symex" xmlns:wpg="http://schemas.microsoft.com/office/word/2010/wordprocessingGroup" xmlns:wpi="http://schemas.microsoft.com/office/word/2010/wordprocessingInk" xmlns:wne="http://schemas.microsoft.com/office/word/2006/wordml" xmlns:wps="http://schemas.microsoft.com/office/word/2010/wordprocessingShape" mc:Ignorable="w14 w15 w16se w16cid w16 w16cex w16sdtdh wp14">
+  <w:tbl>
+    <w:tblPr>
+      <w:tblStyle w:val="TableGrid"/>
+      <w:tblW w:w="0" w:type="auto"/>
+      <w:tblBorders>
+        <w:top w:val="none" w:sz="0" w:space="0" w:color="auto"/>
+        <w:left w:val="none" w:sz="0" w:space="0" w:color="auto"/>
+        <w:bottom w:val="none" w:sz="0" w:space="0" w:color="auto"/>
+        <w:right w:val="none" w:sz="0" w:space="0" w:color="auto"/>
+        <w:insideH w:val="none" w:sz="0" w:space="0" w:color="auto"/>
+        <w:insideV w:val="none" w:sz="0" w:space="0" w:color="auto"/>
+      </w:tblBorders>
+      <w:tblLook w:val="04A0" w:firstRow="1" w:lastRow="0" w:firstColumn="1" w:lastColumn="0" w:noHBand="0" w:noVBand="1"/>
+    </w:tblPr>
+    <w:tblGrid>
+      <w:gridCol w:w="4508"/>
+      <w:gridCol w:w="4508"/>
+    </w:tblGrid>
+    <w:tr>
+      <w:tc>
+        <w:tcPr>
+          <w:tcW w:w="4508" w:type="dxa"/>
+        </w:tcPr>
+        <w:p>
+          <w:pPr>
+            <w:pStyle w:val="Header"/>
+          </w:pPr>
+          <w:r>
+            <w:rPr>
+              <w:sz w:val="26"/>
+              <w:szCs w:val="26"/>
+            </w:rPr>
+            <w:t>{invoice_</w:t>
+          </w:r>
+          <w:r>
+            <w:rPr>
+              <w:sz w:val="26"/>
+              <w:szCs w:val="26"/>
+            </w:rPr>
+            <w:t>number</w:t>
+          </w:r>
+          <w:r>
+            <w:rPr>
+              <w:sz w:val="26"/>
+              <w:szCs w:val="26"/>
+            </w:rPr>
+            <w:t>}</w:t>
+          </w:r>
+          <w:r>
+            <w:rPr>
+              <w:sz w:val="26"/>
+              <w:szCs w:val="26"/>
+            </w:rPr>
+            <w:t xml:space="preserve"> </w:t>
+          </w:r>
+          <w:r>
+            <w:rPr>
+              <w:sz w:val="26"/>
+              <w:szCs w:val="26"/>
+            </w:rPr>
+            <w:t>{invoice_</w:t>
+          </w:r>
+          <w:r>
+            <w:rPr>
+              <w:sz w:val="26"/>
+              <w:szCs w:val="26"/>
+            </w:rPr>
+            <w:t>prefix</w:t>
+          </w:r>
+          <w:r>
+            <w:rPr>
+              <w:sz w:val="26"/>
+              <w:szCs w:val="26"/>
+            </w:rPr>
+            <w:t>}</w:t>
+          </w:r>
+          <w:r>
+            <w:rPr>
+              <w:sz w:val="26"/>
+              <w:szCs w:val="26"/>
+            </w:rPr>
+            <w:t>-</w:t>
+          </w:r>
+          <w:r>
+            <w:rPr>
+              <w:sz w:val="26"/>
+              <w:szCs w:val="26"/>
+            </w:rPr>
+            <w:t>{invoice_id}</w:t>
+          </w:r>
+        </w:p>
+      </w:tc>
+      <w:tc>
+        <w:tcPr>
+          <w:tcW w:w="4508" w:type="dxa"/>
+        </w:tcPr>
+        <w:p>
+          <w:pPr>
+            <w:pStyle w:val="Header"/>
+            <w:tabs>
+              <w:tab w:val="clear" w:pos="4680"/>
+              <w:tab w:val="clear" w:pos="9360"/>
+              <w:tab w:val="left" w:pos="1395"/>
+            </w:tabs>
+            <w:jc w:val="right"/>
+          </w:pPr>
+          <w:r>
+            <w:rPr>
+              <w:sz w:val="26"/>
+              <w:szCs w:val="26"/>
+            </w:rPr>
+            <w:t xml:space="preserve">{date_title} </w:t>
+          </w:r>
+          <w:r>
+            <w:rPr>
+              <w:sz w:val="26"/>
+              <w:szCs w:val="26"/>
+            </w:rPr>
+            <w:t>{invoice_generated_date}</w:t>
+          </w:r>
+        </w:p>
+      </w:tc>
+    </w:tr>
+  </w:tbl>
+  <w:p>
+    <w:pPr>
+      <w:pStyle w:val="Header"/>
+    </w:pPr>
+  </w:p>
+</w:hdr>
+</file>
+
+<file path=word/header3.xml><?xml version="1.0" encoding="utf-8"?>
+<w:hdr xmlns:wpc="http://schemas.microsoft.com/office/word/2010/wordprocessingCanvas" xmlns:cx="http://schemas.microsoft.com/office/drawing/2014/chartex" xmlns:cx1="http://schemas.microsoft.com/office/drawing/2015/9/8/chartex" xmlns:cx2="http://schemas.microsoft.com/office/drawing/2015/10/21/chartex" xmlns:cx3="http://schemas.microsoft.com/office/drawing/2016/5/9/chartex" xmlns:cx4="http://schemas.microsoft.com/office/drawing/2016/5/10/chartex" xmlns:cx5="http://schemas.microsoft.com/office/drawing/2016/5/11/chartex" xmlns:cx6="http://schemas.microsoft.com/office/drawing/2016/5/12/chartex" xmlns:cx7="http://schemas.microsoft.com/office/drawing/2016/5/13/chartex" xmlns:cx8="http://schemas.microsoft.com/office/drawing/2016/5/14/chartex" xmlns:mc="http://schemas.openxmlformats.org/markup-compatibility/2006" xmlns:aink="http://schemas.microsoft.com/office/drawing/2016/ink" xmlns:am3d="http://schemas.microsoft.com/office/drawing/2017/model3d" xmlns:o="urn:schemas-microsoft-com:office:office" xmlns:oel="http://schemas.microsoft.com/office/2019/extlst" xmlns:r="http://schemas.openxmlformats.org/officeDocument/2006/relationships" xmlns:m="http://schemas.openxmlformats.org/officeDocument/2006/math" xmlns:v="urn:schemas-microsoft-com:vml" xmlns:wp14="http://schemas.microsoft.com/office/word/2010/wordprocessingDrawing" xmlns:wp="http://schemas.openxmlformats.org/drawingml/2006/wordprocessingDrawing" xmlns:w10="urn:schemas-microsoft-com:office:word" xmlns:w="http://schemas.openxmlformats.org/wordprocessingml/2006/main" xmlns:w14="http://schemas.microsoft.com/office/word/2010/wordml" xmlns:w15="http://schemas.microsoft.com/office/word/2012/wordml" xmlns:w16cex="http://schemas.microsoft.com/office/word/2018/wordml/cex" xmlns:w16cid="http://schemas.microsoft.com/office/word/2016/wordml/cid" xmlns:w16="http://schemas.microsoft.com/office/word/2018/wordml" xmlns:w16sdtdh="http://schemas.microsoft.com/office/word/2020/wordml/sdtdatahash" xmlns:w16se="http://schemas.microsoft.com/office/word/2015/wordml/symex" xmlns:wpg="http://schemas.microsoft.com/office/word/2010/wordprocessingGroup" xmlns:wpi="http://schemas.microsoft.com/office/word/2010/wordprocessingInk" xmlns:wne="http://schemas.microsoft.com/office/word/2006/wordml" xmlns:wps="http://schemas.microsoft.com/office/word/2010/wordprocessingShape" mc:Ignorable="w14 w15 w16se w16cid w16 w16cex w16sdtdh wp14">
+  <w:p>
+    <w:pPr>
+      <w:pStyle w:val="Header"/>
+    </w:pPr>
+  </w:p>
+</w:hdr>
 </file>
 
 <file path=word/styles.xml><?xml version="1.0" encoding="utf-8"?>

</xml_diff>